<commit_message>
Q2 chua lam xong hom nay
</commit_message>
<xml_diff>
--- a/Baitap/Question2/Q2.docx
+++ b/Baitap/Question2/Q2.docx
@@ -1,6 +1,6 @@
 
 <file path=word/document.xml><?xml version="1.0" encoding="utf-8"?>
-<w:document xmlns:wpc="http://schemas.microsoft.com/office/word/2010/wordprocessingCanvas" xmlns:cx="http://schemas.microsoft.com/office/drawing/2014/chartex" xmlns:mc="http://schemas.openxmlformats.org/markup-compatibility/2006" xmlns:o="urn:schemas-microsoft-com:office:office" xmlns:r="http://schemas.openxmlformats.org/officeDocument/2006/relationships" xmlns:m="http://schemas.openxmlformats.org/officeDocument/2006/math" xmlns:v="urn:schemas-microsoft-com:vml" xmlns:wp14="http://schemas.microsoft.com/office/word/2010/wordprocessingDrawing" xmlns:wp="http://schemas.openxmlformats.org/drawingml/2006/wordprocessingDrawing" xmlns:w10="urn:schemas-microsoft-com:office:word" xmlns:w="http://schemas.openxmlformats.org/wordprocessingml/2006/main" xmlns:w14="http://schemas.microsoft.com/office/word/2010/wordml" xmlns:w15="http://schemas.microsoft.com/office/word/2012/wordml" xmlns:w16se="http://schemas.microsoft.com/office/word/2015/wordml/symex" xmlns:wpg="http://schemas.microsoft.com/office/word/2010/wordprocessingGroup" xmlns:wpi="http://schemas.microsoft.com/office/word/2010/wordprocessingInk" xmlns:wne="http://schemas.microsoft.com/office/word/2006/wordml" xmlns:wps="http://schemas.microsoft.com/office/word/2010/wordprocessingShape" mc:Ignorable="w14 w15 w16se wp14">
+<w:document xmlns:wpc="http://schemas.microsoft.com/office/word/2010/wordprocessingCanvas" xmlns:cx="http://schemas.microsoft.com/office/drawing/2014/chartex" xmlns:cx1="http://schemas.microsoft.com/office/drawing/2015/9/8/chartex" xmlns:cx2="http://schemas.microsoft.com/office/drawing/2015/10/21/chartex" xmlns:cx3="http://schemas.microsoft.com/office/drawing/2016/5/9/chartex" xmlns:cx4="http://schemas.microsoft.com/office/drawing/2016/5/10/chartex" xmlns:cx5="http://schemas.microsoft.com/office/drawing/2016/5/11/chartex" xmlns:cx6="http://schemas.microsoft.com/office/drawing/2016/5/12/chartex" xmlns:cx7="http://schemas.microsoft.com/office/drawing/2016/5/13/chartex" xmlns:cx8="http://schemas.microsoft.com/office/drawing/2016/5/14/chartex" xmlns:mc="http://schemas.openxmlformats.org/markup-compatibility/2006" xmlns:aink="http://schemas.microsoft.com/office/drawing/2016/ink" xmlns:am3d="http://schemas.microsoft.com/office/drawing/2017/model3d" xmlns:o="urn:schemas-microsoft-com:office:office" xmlns:r="http://schemas.openxmlformats.org/officeDocument/2006/relationships" xmlns:m="http://schemas.openxmlformats.org/officeDocument/2006/math" xmlns:v="urn:schemas-microsoft-com:vml" xmlns:wp14="http://schemas.microsoft.com/office/word/2010/wordprocessingDrawing" xmlns:wp="http://schemas.openxmlformats.org/drawingml/2006/wordprocessingDrawing" xmlns:w10="urn:schemas-microsoft-com:office:word" xmlns:w="http://schemas.openxmlformats.org/wordprocessingml/2006/main" xmlns:w14="http://schemas.microsoft.com/office/word/2010/wordml" xmlns:w15="http://schemas.microsoft.com/office/word/2012/wordml" xmlns:w16cid="http://schemas.microsoft.com/office/word/2016/wordml/cid" xmlns:w16se="http://schemas.microsoft.com/office/word/2015/wordml/symex" xmlns:wpg="http://schemas.microsoft.com/office/word/2010/wordprocessingGroup" xmlns:wpi="http://schemas.microsoft.com/office/word/2010/wordprocessingInk" xmlns:wne="http://schemas.microsoft.com/office/word/2006/wordml" xmlns:wps="http://schemas.microsoft.com/office/word/2010/wordprocessingShape" mc:Ignorable="w14 w15 w16se w16cid wp14">
   <w:body>
     <w:p>
       <w:pPr>
@@ -26,6 +26,1419 @@
           <w:lang w:val="en-US"/>
         </w:rPr>
         <w:t>Q 2.1</w:t>
+      </w:r>
+    </w:p>
+    <w:tbl>
+      <w:tblPr>
+        <w:tblW w:w="0" w:type="auto"/>
+        <w:tblCellMar>
+          <w:left w:w="10" w:type="dxa"/>
+          <w:right w:w="10" w:type="dxa"/>
+        </w:tblCellMar>
+        <w:tblLook w:val="04A0" w:firstRow="1" w:lastRow="0" w:firstColumn="1" w:lastColumn="0" w:noHBand="0" w:noVBand="1"/>
+      </w:tblPr>
+      <w:tblGrid>
+        <w:gridCol w:w="4672"/>
+        <w:gridCol w:w="4673"/>
+      </w:tblGrid>
+      <w:tr>
+        <w:trPr>
+          <w:trHeight w:val="1"/>
+        </w:trPr>
+        <w:tc>
+          <w:tcPr>
+            <w:tcW w:w="4672" w:type="dxa"/>
+            <w:tcBorders>
+              <w:top w:val="single" w:sz="4" w:space="0" w:color="000000"/>
+              <w:left w:val="single" w:sz="4" w:space="0" w:color="000000"/>
+              <w:bottom w:val="single" w:sz="4" w:space="0" w:color="000000"/>
+              <w:right w:val="single" w:sz="4" w:space="0" w:color="000000"/>
+            </w:tcBorders>
+            <w:shd w:val="clear" w:color="000000" w:fill="FFFFFF"/>
+            <w:tcMar>
+              <w:left w:w="108" w:type="dxa"/>
+              <w:right w:w="108" w:type="dxa"/>
+            </w:tcMar>
+          </w:tcPr>
+          <w:p>
+            <w:pPr>
+              <w:spacing w:after="0" w:line="240" w:lineRule="auto"/>
+              <w:rPr>
+                <w:rFonts w:ascii="Courier New" w:eastAsia="Courier New" w:hAnsi="Courier New" w:cs="Courier New"/>
+                <w:sz w:val="16"/>
+              </w:rPr>
+            </w:pPr>
+            <w:r>
+              <w:rPr>
+                <w:rFonts w:ascii="Courier New" w:eastAsia="Courier New" w:hAnsi="Courier New" w:cs="Courier New"/>
+                <w:color w:val="0000FF"/>
+                <w:sz w:val="16"/>
+              </w:rPr>
+              <w:t>for</w:t>
+            </w:r>
+            <w:r>
+              <w:rPr>
+                <w:rFonts w:ascii="Courier New" w:eastAsia="Courier New" w:hAnsi="Courier New" w:cs="Courier New"/>
+                <w:sz w:val="16"/>
+              </w:rPr>
+              <w:t xml:space="preserve"> (</w:t>
+            </w:r>
+            <w:r>
+              <w:rPr>
+                <w:rFonts w:ascii="Courier New" w:eastAsia="Courier New" w:hAnsi="Courier New" w:cs="Courier New"/>
+                <w:color w:val="0000FF"/>
+                <w:sz w:val="16"/>
+              </w:rPr>
+              <w:t>int</w:t>
+            </w:r>
+            <w:r>
+              <w:rPr>
+                <w:rFonts w:ascii="Courier New" w:eastAsia="Courier New" w:hAnsi="Courier New" w:cs="Courier New"/>
+                <w:sz w:val="16"/>
+              </w:rPr>
+              <w:t xml:space="preserve"> i = 0; i &lt; MAX; i++)</w:t>
+            </w:r>
+          </w:p>
+          <w:p>
+            <w:pPr>
+              <w:spacing w:after="0" w:line="240" w:lineRule="auto"/>
+              <w:rPr>
+                <w:rFonts w:ascii="Courier New" w:eastAsia="Courier New" w:hAnsi="Courier New" w:cs="Courier New"/>
+                <w:sz w:val="16"/>
+              </w:rPr>
+            </w:pPr>
+            <w:r>
+              <w:rPr>
+                <w:rFonts w:ascii="Courier New" w:eastAsia="Courier New" w:hAnsi="Courier New" w:cs="Courier New"/>
+                <w:sz w:val="16"/>
+              </w:rPr>
+              <w:t>{</w:t>
+            </w:r>
+          </w:p>
+          <w:p>
+            <w:pPr>
+              <w:spacing w:after="0" w:line="240" w:lineRule="auto"/>
+              <w:rPr>
+                <w:rFonts w:ascii="Courier New" w:eastAsia="Courier New" w:hAnsi="Courier New" w:cs="Courier New"/>
+                <w:sz w:val="16"/>
+              </w:rPr>
+            </w:pPr>
+            <w:r>
+              <w:rPr>
+                <w:rFonts w:ascii="Courier New" w:eastAsia="Courier New" w:hAnsi="Courier New" w:cs="Courier New"/>
+                <w:color w:val="0000FF"/>
+                <w:sz w:val="16"/>
+              </w:rPr>
+              <w:t xml:space="preserve">    for</w:t>
+            </w:r>
+            <w:r>
+              <w:rPr>
+                <w:rFonts w:ascii="Courier New" w:eastAsia="Courier New" w:hAnsi="Courier New" w:cs="Courier New"/>
+                <w:sz w:val="16"/>
+              </w:rPr>
+              <w:t xml:space="preserve"> (</w:t>
+            </w:r>
+            <w:r>
+              <w:rPr>
+                <w:rFonts w:ascii="Courier New" w:eastAsia="Courier New" w:hAnsi="Courier New" w:cs="Courier New"/>
+                <w:color w:val="0000FF"/>
+                <w:sz w:val="16"/>
+              </w:rPr>
+              <w:t>int</w:t>
+            </w:r>
+            <w:r>
+              <w:rPr>
+                <w:rFonts w:ascii="Courier New" w:eastAsia="Courier New" w:hAnsi="Courier New" w:cs="Courier New"/>
+                <w:sz w:val="16"/>
+              </w:rPr>
+              <w:t xml:space="preserve"> j = 0; j &lt; MAX; j++)</w:t>
+            </w:r>
+          </w:p>
+          <w:p>
+            <w:pPr>
+              <w:spacing w:after="0" w:line="240" w:lineRule="auto"/>
+              <w:rPr>
+                <w:rFonts w:ascii="Courier New" w:eastAsia="Courier New" w:hAnsi="Courier New" w:cs="Courier New"/>
+                <w:sz w:val="16"/>
+              </w:rPr>
+            </w:pPr>
+            <w:r>
+              <w:rPr>
+                <w:rFonts w:ascii="Courier New" w:eastAsia="Courier New" w:hAnsi="Courier New" w:cs="Courier New"/>
+                <w:sz w:val="16"/>
+              </w:rPr>
+              <w:t xml:space="preserve">    {</w:t>
+            </w:r>
+          </w:p>
+          <w:p>
+            <w:pPr>
+              <w:spacing w:after="0" w:line="240" w:lineRule="auto"/>
+              <w:rPr>
+                <w:rFonts w:ascii="Courier New" w:eastAsia="Courier New" w:hAnsi="Courier New" w:cs="Courier New"/>
+                <w:sz w:val="16"/>
+              </w:rPr>
+            </w:pPr>
+            <w:r>
+              <w:rPr>
+                <w:rFonts w:ascii="Courier New" w:eastAsia="Courier New" w:hAnsi="Courier New" w:cs="Courier New"/>
+                <w:sz w:val="16"/>
+              </w:rPr>
+              <w:t xml:space="preserve">        </w:t>
+            </w:r>
+            <w:r>
+              <w:rPr>
+                <w:rFonts w:ascii="Courier New" w:eastAsia="Courier New" w:hAnsi="Courier New" w:cs="Courier New"/>
+                <w:color w:val="0000FF"/>
+                <w:sz w:val="16"/>
+              </w:rPr>
+              <w:t>for</w:t>
+            </w:r>
+            <w:r>
+              <w:rPr>
+                <w:rFonts w:ascii="Courier New" w:eastAsia="Courier New" w:hAnsi="Courier New" w:cs="Courier New"/>
+                <w:sz w:val="16"/>
+              </w:rPr>
+              <w:t xml:space="preserve"> (</w:t>
+            </w:r>
+            <w:r>
+              <w:rPr>
+                <w:rFonts w:ascii="Courier New" w:eastAsia="Courier New" w:hAnsi="Courier New" w:cs="Courier New"/>
+                <w:color w:val="0000FF"/>
+                <w:sz w:val="16"/>
+              </w:rPr>
+              <w:t>int</w:t>
+            </w:r>
+            <w:r>
+              <w:rPr>
+                <w:rFonts w:ascii="Courier New" w:eastAsia="Courier New" w:hAnsi="Courier New" w:cs="Courier New"/>
+                <w:sz w:val="16"/>
+              </w:rPr>
+              <w:t xml:space="preserve"> k = 0; k &lt; MAX; k++)</w:t>
+            </w:r>
+          </w:p>
+          <w:p>
+            <w:pPr>
+              <w:spacing w:after="0" w:line="240" w:lineRule="auto"/>
+              <w:rPr>
+                <w:rFonts w:ascii="Courier New" w:eastAsia="Courier New" w:hAnsi="Courier New" w:cs="Courier New"/>
+                <w:sz w:val="16"/>
+              </w:rPr>
+            </w:pPr>
+            <w:r>
+              <w:rPr>
+                <w:rFonts w:ascii="Courier New" w:eastAsia="Courier New" w:hAnsi="Courier New" w:cs="Courier New"/>
+                <w:sz w:val="16"/>
+              </w:rPr>
+              <w:t xml:space="preserve">        {</w:t>
+            </w:r>
+          </w:p>
+          <w:p>
+            <w:pPr>
+              <w:spacing w:after="0" w:line="240" w:lineRule="auto"/>
+              <w:rPr>
+                <w:rFonts w:ascii="Courier New" w:eastAsia="Courier New" w:hAnsi="Courier New" w:cs="Courier New"/>
+                <w:sz w:val="16"/>
+              </w:rPr>
+            </w:pPr>
+            <w:r>
+              <w:rPr>
+                <w:rFonts w:ascii="Courier New" w:eastAsia="Courier New" w:hAnsi="Courier New" w:cs="Courier New"/>
+                <w:sz w:val="16"/>
+              </w:rPr>
+              <w:t xml:space="preserve">        }</w:t>
+            </w:r>
+          </w:p>
+          <w:p>
+            <w:pPr>
+              <w:spacing w:after="0" w:line="240" w:lineRule="auto"/>
+              <w:rPr>
+                <w:rFonts w:ascii="Courier New" w:eastAsia="Courier New" w:hAnsi="Courier New" w:cs="Courier New"/>
+                <w:sz w:val="16"/>
+              </w:rPr>
+            </w:pPr>
+            <w:r>
+              <w:rPr>
+                <w:rFonts w:ascii="Courier New" w:eastAsia="Courier New" w:hAnsi="Courier New" w:cs="Courier New"/>
+                <w:sz w:val="16"/>
+              </w:rPr>
+              <w:t xml:space="preserve">    }</w:t>
+            </w:r>
+          </w:p>
+          <w:p>
+            <w:pPr>
+              <w:spacing w:after="0" w:line="240" w:lineRule="auto"/>
+            </w:pPr>
+            <w:r>
+              <w:rPr>
+                <w:rFonts w:ascii="Courier New" w:eastAsia="Courier New" w:hAnsi="Courier New" w:cs="Courier New"/>
+                <w:sz w:val="16"/>
+              </w:rPr>
+              <w:t>}</w:t>
+            </w:r>
+          </w:p>
+        </w:tc>
+        <w:tc>
+          <w:tcPr>
+            <w:tcW w:w="4673" w:type="dxa"/>
+            <w:tcBorders>
+              <w:top w:val="single" w:sz="4" w:space="0" w:color="000000"/>
+              <w:left w:val="single" w:sz="4" w:space="0" w:color="000000"/>
+              <w:bottom w:val="single" w:sz="4" w:space="0" w:color="000000"/>
+              <w:right w:val="single" w:sz="4" w:space="0" w:color="000000"/>
+            </w:tcBorders>
+            <w:shd w:val="clear" w:color="000000" w:fill="FFFFFF"/>
+            <w:tcMar>
+              <w:left w:w="108" w:type="dxa"/>
+              <w:right w:w="108" w:type="dxa"/>
+            </w:tcMar>
+          </w:tcPr>
+          <w:p>
+            <w:pPr>
+              <w:spacing w:after="0" w:line="240" w:lineRule="auto"/>
+              <w:rPr>
+                <w:rFonts w:ascii="Courier New" w:eastAsia="Courier New" w:hAnsi="Courier New" w:cs="Courier New"/>
+                <w:sz w:val="16"/>
+              </w:rPr>
+            </w:pPr>
+            <w:r>
+              <w:rPr>
+                <w:rFonts w:ascii="Courier New" w:eastAsia="Courier New" w:hAnsi="Courier New" w:cs="Courier New"/>
+                <w:color w:val="0000FF"/>
+                <w:sz w:val="16"/>
+              </w:rPr>
+              <w:t>for</w:t>
+            </w:r>
+            <w:r>
+              <w:rPr>
+                <w:rFonts w:ascii="Courier New" w:eastAsia="Courier New" w:hAnsi="Courier New" w:cs="Courier New"/>
+                <w:sz w:val="16"/>
+              </w:rPr>
+              <w:t xml:space="preserve"> (</w:t>
+            </w:r>
+            <w:r>
+              <w:rPr>
+                <w:rFonts w:ascii="Courier New" w:eastAsia="Courier New" w:hAnsi="Courier New" w:cs="Courier New"/>
+                <w:color w:val="0000FF"/>
+                <w:sz w:val="16"/>
+              </w:rPr>
+              <w:t>register</w:t>
+            </w:r>
+            <w:r>
+              <w:rPr>
+                <w:rFonts w:ascii="Courier New" w:eastAsia="Courier New" w:hAnsi="Courier New" w:cs="Courier New"/>
+                <w:sz w:val="16"/>
+              </w:rPr>
+              <w:t xml:space="preserve"> </w:t>
+            </w:r>
+            <w:r>
+              <w:rPr>
+                <w:rFonts w:ascii="Courier New" w:eastAsia="Courier New" w:hAnsi="Courier New" w:cs="Courier New"/>
+                <w:color w:val="0000FF"/>
+                <w:sz w:val="16"/>
+              </w:rPr>
+              <w:t>int</w:t>
+            </w:r>
+            <w:r>
+              <w:rPr>
+                <w:rFonts w:ascii="Courier New" w:eastAsia="Courier New" w:hAnsi="Courier New" w:cs="Courier New"/>
+                <w:sz w:val="16"/>
+              </w:rPr>
+              <w:t xml:space="preserve"> i = 0; i &lt; MAX; i++)</w:t>
+            </w:r>
+          </w:p>
+          <w:p>
+            <w:pPr>
+              <w:spacing w:after="0" w:line="240" w:lineRule="auto"/>
+              <w:rPr>
+                <w:rFonts w:ascii="Courier New" w:eastAsia="Courier New" w:hAnsi="Courier New" w:cs="Courier New"/>
+                <w:sz w:val="16"/>
+              </w:rPr>
+            </w:pPr>
+            <w:r>
+              <w:rPr>
+                <w:rFonts w:ascii="Courier New" w:eastAsia="Courier New" w:hAnsi="Courier New" w:cs="Courier New"/>
+                <w:sz w:val="16"/>
+              </w:rPr>
+              <w:t>{</w:t>
+            </w:r>
+          </w:p>
+          <w:p>
+            <w:pPr>
+              <w:spacing w:after="0" w:line="240" w:lineRule="auto"/>
+              <w:rPr>
+                <w:rFonts w:ascii="Courier New" w:eastAsia="Courier New" w:hAnsi="Courier New" w:cs="Courier New"/>
+                <w:sz w:val="16"/>
+              </w:rPr>
+            </w:pPr>
+            <w:r>
+              <w:rPr>
+                <w:rFonts w:ascii="Courier New" w:eastAsia="Courier New" w:hAnsi="Courier New" w:cs="Courier New"/>
+                <w:color w:val="0000FF"/>
+                <w:sz w:val="16"/>
+              </w:rPr>
+              <w:t xml:space="preserve">    for</w:t>
+            </w:r>
+            <w:r>
+              <w:rPr>
+                <w:rFonts w:ascii="Courier New" w:eastAsia="Courier New" w:hAnsi="Courier New" w:cs="Courier New"/>
+                <w:sz w:val="16"/>
+              </w:rPr>
+              <w:t xml:space="preserve"> (</w:t>
+            </w:r>
+            <w:r>
+              <w:rPr>
+                <w:rFonts w:ascii="Courier New" w:eastAsia="Courier New" w:hAnsi="Courier New" w:cs="Courier New"/>
+                <w:color w:val="0000FF"/>
+                <w:sz w:val="16"/>
+              </w:rPr>
+              <w:t>register</w:t>
+            </w:r>
+            <w:r>
+              <w:rPr>
+                <w:rFonts w:ascii="Courier New" w:eastAsia="Courier New" w:hAnsi="Courier New" w:cs="Courier New"/>
+                <w:sz w:val="16"/>
+              </w:rPr>
+              <w:t xml:space="preserve"> </w:t>
+            </w:r>
+            <w:r>
+              <w:rPr>
+                <w:rFonts w:ascii="Courier New" w:eastAsia="Courier New" w:hAnsi="Courier New" w:cs="Courier New"/>
+                <w:color w:val="0000FF"/>
+                <w:sz w:val="16"/>
+              </w:rPr>
+              <w:t>int</w:t>
+            </w:r>
+            <w:r>
+              <w:rPr>
+                <w:rFonts w:ascii="Courier New" w:eastAsia="Courier New" w:hAnsi="Courier New" w:cs="Courier New"/>
+                <w:sz w:val="16"/>
+              </w:rPr>
+              <w:t xml:space="preserve"> j = 0; j &lt; MAX; j++)</w:t>
+            </w:r>
+          </w:p>
+          <w:p>
+            <w:pPr>
+              <w:spacing w:after="0" w:line="240" w:lineRule="auto"/>
+              <w:rPr>
+                <w:rFonts w:ascii="Courier New" w:eastAsia="Courier New" w:hAnsi="Courier New" w:cs="Courier New"/>
+                <w:sz w:val="16"/>
+              </w:rPr>
+            </w:pPr>
+            <w:r>
+              <w:rPr>
+                <w:rFonts w:ascii="Courier New" w:eastAsia="Courier New" w:hAnsi="Courier New" w:cs="Courier New"/>
+                <w:sz w:val="16"/>
+              </w:rPr>
+              <w:t xml:space="preserve">    {</w:t>
+            </w:r>
+          </w:p>
+          <w:p>
+            <w:pPr>
+              <w:spacing w:after="0" w:line="240" w:lineRule="auto"/>
+              <w:rPr>
+                <w:rFonts w:ascii="Courier New" w:eastAsia="Courier New" w:hAnsi="Courier New" w:cs="Courier New"/>
+                <w:sz w:val="16"/>
+              </w:rPr>
+            </w:pPr>
+            <w:r>
+              <w:rPr>
+                <w:rFonts w:ascii="Courier New" w:eastAsia="Courier New" w:hAnsi="Courier New" w:cs="Courier New"/>
+                <w:sz w:val="16"/>
+              </w:rPr>
+              <w:t xml:space="preserve">        </w:t>
+            </w:r>
+            <w:r>
+              <w:rPr>
+                <w:rFonts w:ascii="Courier New" w:eastAsia="Courier New" w:hAnsi="Courier New" w:cs="Courier New"/>
+                <w:color w:val="0000FF"/>
+                <w:sz w:val="16"/>
+              </w:rPr>
+              <w:t>for</w:t>
+            </w:r>
+            <w:r>
+              <w:rPr>
+                <w:rFonts w:ascii="Courier New" w:eastAsia="Courier New" w:hAnsi="Courier New" w:cs="Courier New"/>
+                <w:sz w:val="16"/>
+              </w:rPr>
+              <w:t xml:space="preserve"> (</w:t>
+            </w:r>
+            <w:r>
+              <w:rPr>
+                <w:rFonts w:ascii="Courier New" w:eastAsia="Courier New" w:hAnsi="Courier New" w:cs="Courier New"/>
+                <w:color w:val="0000FF"/>
+                <w:sz w:val="16"/>
+              </w:rPr>
+              <w:t>register</w:t>
+            </w:r>
+            <w:r>
+              <w:rPr>
+                <w:rFonts w:ascii="Courier New" w:eastAsia="Courier New" w:hAnsi="Courier New" w:cs="Courier New"/>
+                <w:sz w:val="16"/>
+              </w:rPr>
+              <w:t xml:space="preserve"> </w:t>
+            </w:r>
+            <w:r>
+              <w:rPr>
+                <w:rFonts w:ascii="Courier New" w:eastAsia="Courier New" w:hAnsi="Courier New" w:cs="Courier New"/>
+                <w:color w:val="0000FF"/>
+                <w:sz w:val="16"/>
+              </w:rPr>
+              <w:t>int</w:t>
+            </w:r>
+            <w:r>
+              <w:rPr>
+                <w:rFonts w:ascii="Courier New" w:eastAsia="Courier New" w:hAnsi="Courier New" w:cs="Courier New"/>
+                <w:sz w:val="16"/>
+              </w:rPr>
+              <w:t xml:space="preserve"> k = 0; k &lt; MAX; k++)</w:t>
+            </w:r>
+          </w:p>
+          <w:p>
+            <w:pPr>
+              <w:spacing w:after="0" w:line="240" w:lineRule="auto"/>
+              <w:rPr>
+                <w:rFonts w:ascii="Courier New" w:eastAsia="Courier New" w:hAnsi="Courier New" w:cs="Courier New"/>
+                <w:sz w:val="16"/>
+              </w:rPr>
+            </w:pPr>
+            <w:r>
+              <w:rPr>
+                <w:rFonts w:ascii="Courier New" w:eastAsia="Courier New" w:hAnsi="Courier New" w:cs="Courier New"/>
+                <w:sz w:val="16"/>
+              </w:rPr>
+              <w:t xml:space="preserve">        {</w:t>
+            </w:r>
+          </w:p>
+          <w:p>
+            <w:pPr>
+              <w:spacing w:after="0" w:line="240" w:lineRule="auto"/>
+              <w:rPr>
+                <w:rFonts w:ascii="Courier New" w:eastAsia="Courier New" w:hAnsi="Courier New" w:cs="Courier New"/>
+                <w:sz w:val="16"/>
+              </w:rPr>
+            </w:pPr>
+            <w:r>
+              <w:rPr>
+                <w:rFonts w:ascii="Courier New" w:eastAsia="Courier New" w:hAnsi="Courier New" w:cs="Courier New"/>
+                <w:sz w:val="16"/>
+              </w:rPr>
+              <w:t xml:space="preserve">        }</w:t>
+            </w:r>
+          </w:p>
+          <w:p>
+            <w:pPr>
+              <w:spacing w:after="0" w:line="240" w:lineRule="auto"/>
+              <w:rPr>
+                <w:rFonts w:ascii="Courier New" w:eastAsia="Courier New" w:hAnsi="Courier New" w:cs="Courier New"/>
+                <w:sz w:val="16"/>
+              </w:rPr>
+            </w:pPr>
+            <w:r>
+              <w:rPr>
+                <w:rFonts w:ascii="Courier New" w:eastAsia="Courier New" w:hAnsi="Courier New" w:cs="Courier New"/>
+                <w:sz w:val="16"/>
+              </w:rPr>
+              <w:t xml:space="preserve">    }</w:t>
+            </w:r>
+          </w:p>
+          <w:p>
+            <w:pPr>
+              <w:spacing w:after="0" w:line="240" w:lineRule="auto"/>
+            </w:pPr>
+            <w:r>
+              <w:rPr>
+                <w:rFonts w:ascii="Courier New" w:eastAsia="Courier New" w:hAnsi="Courier New" w:cs="Courier New"/>
+                <w:sz w:val="16"/>
+              </w:rPr>
+              <w:t>}</w:t>
+            </w:r>
+          </w:p>
+        </w:tc>
+      </w:tr>
+    </w:tbl>
+    <w:p>
+      <w:pPr>
+        <w:spacing w:after="0" w:line="240" w:lineRule="auto"/>
+        <w:rPr>
+          <w:rFonts w:ascii="Calibri" w:eastAsia="Calibri" w:hAnsi="Calibri" w:cs="Calibri"/>
+        </w:rPr>
+      </w:pPr>
+    </w:p>
+    <w:tbl>
+      <w:tblPr>
+        <w:tblW w:w="0" w:type="auto"/>
+        <w:tblCellMar>
+          <w:left w:w="10" w:type="dxa"/>
+          <w:right w:w="10" w:type="dxa"/>
+        </w:tblCellMar>
+        <w:tblLook w:val="04A0" w:firstRow="1" w:lastRow="0" w:firstColumn="1" w:lastColumn="0" w:noHBand="0" w:noVBand="1"/>
+      </w:tblPr>
+      <w:tblGrid>
+        <w:gridCol w:w="1160"/>
+        <w:gridCol w:w="3960"/>
+        <w:gridCol w:w="4220"/>
+      </w:tblGrid>
+      <w:tr>
+        <w:trPr>
+          <w:trHeight w:val="1"/>
+        </w:trPr>
+        <w:tc>
+          <w:tcPr>
+            <w:tcW w:w="1160" w:type="dxa"/>
+            <w:tcBorders>
+              <w:top w:val="single" w:sz="8" w:space="0" w:color="FFFFFF"/>
+              <w:left w:val="single" w:sz="8" w:space="0" w:color="FFFFFF"/>
+              <w:bottom w:val="single" w:sz="8" w:space="0" w:color="FFFFFF"/>
+              <w:right w:val="single" w:sz="8" w:space="0" w:color="FFFFFF"/>
+            </w:tcBorders>
+            <w:shd w:val="clear" w:color="auto" w:fill="C0C0C0"/>
+            <w:tcMar>
+              <w:left w:w="108" w:type="dxa"/>
+              <w:right w:w="108" w:type="dxa"/>
+            </w:tcMar>
+          </w:tcPr>
+          <w:p>
+            <w:pPr>
+              <w:spacing w:after="0" w:line="240" w:lineRule="auto"/>
+              <w:rPr>
+                <w:rFonts w:ascii="Calibri" w:eastAsia="Calibri" w:hAnsi="Calibri" w:cs="Calibri"/>
+              </w:rPr>
+            </w:pPr>
+          </w:p>
+        </w:tc>
+        <w:tc>
+          <w:tcPr>
+            <w:tcW w:w="3960" w:type="dxa"/>
+            <w:tcBorders>
+              <w:top w:val="single" w:sz="8" w:space="0" w:color="FFFFFF"/>
+              <w:left w:val="single" w:sz="8" w:space="0" w:color="FFFFFF"/>
+              <w:bottom w:val="single" w:sz="8" w:space="0" w:color="FFFFFF"/>
+              <w:right w:val="single" w:sz="8" w:space="0" w:color="FFFFFF"/>
+            </w:tcBorders>
+            <w:shd w:val="clear" w:color="auto" w:fill="C0C0C0"/>
+            <w:tcMar>
+              <w:left w:w="108" w:type="dxa"/>
+              <w:right w:w="108" w:type="dxa"/>
+            </w:tcMar>
+          </w:tcPr>
+          <w:p>
+            <w:pPr>
+              <w:spacing w:after="0" w:line="240" w:lineRule="auto"/>
+              <w:rPr>
+                <w:rFonts w:ascii="Calibri" w:eastAsia="Calibri" w:hAnsi="Calibri" w:cs="Calibri"/>
+              </w:rPr>
+            </w:pPr>
+            <w:r>
+              <w:rPr>
+                <w:rFonts w:ascii="Calibri" w:eastAsia="Calibri" w:hAnsi="Calibri" w:cs="Calibri"/>
+              </w:rPr>
+              <w:t>Non-register</w:t>
+            </w:r>
+          </w:p>
+        </w:tc>
+        <w:tc>
+          <w:tcPr>
+            <w:tcW w:w="4220" w:type="dxa"/>
+            <w:tcBorders>
+              <w:top w:val="single" w:sz="8" w:space="0" w:color="FFFFFF"/>
+              <w:left w:val="single" w:sz="8" w:space="0" w:color="FFFFFF"/>
+              <w:bottom w:val="single" w:sz="8" w:space="0" w:color="FFFFFF"/>
+              <w:right w:val="single" w:sz="8" w:space="0" w:color="FFFFFF"/>
+            </w:tcBorders>
+            <w:shd w:val="clear" w:color="auto" w:fill="C0C0C0"/>
+            <w:tcMar>
+              <w:left w:w="108" w:type="dxa"/>
+              <w:right w:w="108" w:type="dxa"/>
+            </w:tcMar>
+          </w:tcPr>
+          <w:p>
+            <w:pPr>
+              <w:spacing w:after="0" w:line="240" w:lineRule="auto"/>
+              <w:rPr>
+                <w:rFonts w:ascii="Calibri" w:eastAsia="Calibri" w:hAnsi="Calibri" w:cs="Calibri"/>
+              </w:rPr>
+            </w:pPr>
+            <w:r>
+              <w:rPr>
+                <w:rFonts w:ascii="Calibri" w:eastAsia="Calibri" w:hAnsi="Calibri" w:cs="Calibri"/>
+              </w:rPr>
+              <w:t>Register</w:t>
+            </w:r>
+          </w:p>
+        </w:tc>
+      </w:tr>
+      <w:tr>
+        <w:trPr>
+          <w:trHeight w:val="1"/>
+        </w:trPr>
+        <w:tc>
+          <w:tcPr>
+            <w:tcW w:w="1160" w:type="dxa"/>
+            <w:tcBorders>
+              <w:top w:val="single" w:sz="8" w:space="0" w:color="FFFFFF"/>
+              <w:left w:val="single" w:sz="8" w:space="0" w:color="FFFFFF"/>
+              <w:bottom w:val="single" w:sz="8" w:space="0" w:color="FFFFFF"/>
+              <w:right w:val="single" w:sz="8" w:space="0" w:color="FFFFFF"/>
+            </w:tcBorders>
+            <w:shd w:val="clear" w:color="auto" w:fill="C0C0C0"/>
+            <w:tcMar>
+              <w:left w:w="108" w:type="dxa"/>
+              <w:right w:w="108" w:type="dxa"/>
+            </w:tcMar>
+          </w:tcPr>
+          <w:p>
+            <w:pPr>
+              <w:spacing w:after="0" w:line="240" w:lineRule="auto"/>
+              <w:rPr>
+                <w:rFonts w:ascii="Calibri" w:eastAsia="Calibri" w:hAnsi="Calibri" w:cs="Calibri"/>
+              </w:rPr>
+            </w:pPr>
+            <w:r>
+              <w:rPr>
+                <w:rFonts w:ascii="Calibri" w:eastAsia="Calibri" w:hAnsi="Calibri" w:cs="Calibri"/>
+              </w:rPr>
+              <w:t>10</w:t>
+            </w:r>
+          </w:p>
+        </w:tc>
+        <w:tc>
+          <w:tcPr>
+            <w:tcW w:w="3960" w:type="dxa"/>
+            <w:tcBorders>
+              <w:top w:val="single" w:sz="8" w:space="0" w:color="FFFFFF"/>
+              <w:left w:val="single" w:sz="8" w:space="0" w:color="FFFFFF"/>
+              <w:bottom w:val="single" w:sz="8" w:space="0" w:color="FFFFFF"/>
+              <w:right w:val="single" w:sz="8" w:space="0" w:color="FFFFFF"/>
+            </w:tcBorders>
+            <w:shd w:val="clear" w:color="auto" w:fill="C0C0C0"/>
+            <w:tcMar>
+              <w:left w:w="108" w:type="dxa"/>
+              <w:right w:w="108" w:type="dxa"/>
+            </w:tcMar>
+          </w:tcPr>
+          <w:p>
+            <w:pPr>
+              <w:spacing w:after="0" w:line="240" w:lineRule="auto"/>
+              <w:rPr>
+                <w:rFonts w:ascii="Calibri" w:eastAsia="Calibri" w:hAnsi="Calibri" w:cs="Calibri"/>
+                <w:lang w:val="en-US"/>
+              </w:rPr>
+            </w:pPr>
+            <w:r>
+              <w:rPr>
+                <w:rFonts w:ascii="Calibri" w:eastAsia="Calibri" w:hAnsi="Calibri" w:cs="Calibri"/>
+                <w:lang w:val="en-US"/>
+              </w:rPr>
+              <w:t>~1s</w:t>
+            </w:r>
+          </w:p>
+        </w:tc>
+        <w:tc>
+          <w:tcPr>
+            <w:tcW w:w="4220" w:type="dxa"/>
+            <w:tcBorders>
+              <w:top w:val="single" w:sz="8" w:space="0" w:color="FFFFFF"/>
+              <w:left w:val="single" w:sz="8" w:space="0" w:color="FFFFFF"/>
+              <w:bottom w:val="single" w:sz="8" w:space="0" w:color="FFFFFF"/>
+              <w:right w:val="single" w:sz="8" w:space="0" w:color="FFFFFF"/>
+            </w:tcBorders>
+            <w:shd w:val="clear" w:color="auto" w:fill="C0C0C0"/>
+            <w:tcMar>
+              <w:left w:w="108" w:type="dxa"/>
+              <w:right w:w="108" w:type="dxa"/>
+            </w:tcMar>
+          </w:tcPr>
+          <w:p>
+            <w:pPr>
+              <w:spacing w:after="0" w:line="240" w:lineRule="auto"/>
+              <w:rPr>
+                <w:rFonts w:ascii="Calibri" w:eastAsia="Calibri" w:hAnsi="Calibri" w:cs="Calibri"/>
+                <w:lang w:val="en-US"/>
+              </w:rPr>
+            </w:pPr>
+            <w:r>
+              <w:rPr>
+                <w:rFonts w:ascii="Calibri" w:eastAsia="Calibri" w:hAnsi="Calibri" w:cs="Calibri"/>
+                <w:lang w:val="en-US"/>
+              </w:rPr>
+              <w:t>~ 1s</w:t>
+            </w:r>
+          </w:p>
+        </w:tc>
+      </w:tr>
+      <w:tr>
+        <w:trPr>
+          <w:trHeight w:val="1"/>
+        </w:trPr>
+        <w:tc>
+          <w:tcPr>
+            <w:tcW w:w="1160" w:type="dxa"/>
+            <w:tcBorders>
+              <w:top w:val="single" w:sz="8" w:space="0" w:color="FFFFFF"/>
+              <w:left w:val="single" w:sz="8" w:space="0" w:color="FFFFFF"/>
+              <w:bottom w:val="single" w:sz="8" w:space="0" w:color="FFFFFF"/>
+              <w:right w:val="single" w:sz="8" w:space="0" w:color="FFFFFF"/>
+            </w:tcBorders>
+            <w:shd w:val="clear" w:color="auto" w:fill="C0C0C0"/>
+            <w:tcMar>
+              <w:left w:w="108" w:type="dxa"/>
+              <w:right w:w="108" w:type="dxa"/>
+            </w:tcMar>
+          </w:tcPr>
+          <w:p>
+            <w:pPr>
+              <w:spacing w:after="0" w:line="240" w:lineRule="auto"/>
+              <w:rPr>
+                <w:rFonts w:ascii="Calibri" w:eastAsia="Calibri" w:hAnsi="Calibri" w:cs="Calibri"/>
+              </w:rPr>
+            </w:pPr>
+            <w:r>
+              <w:rPr>
+                <w:rFonts w:ascii="Calibri" w:eastAsia="Calibri" w:hAnsi="Calibri" w:cs="Calibri"/>
+              </w:rPr>
+              <w:t>100</w:t>
+            </w:r>
+          </w:p>
+        </w:tc>
+        <w:tc>
+          <w:tcPr>
+            <w:tcW w:w="3960" w:type="dxa"/>
+            <w:tcBorders>
+              <w:top w:val="single" w:sz="8" w:space="0" w:color="FFFFFF"/>
+              <w:left w:val="single" w:sz="8" w:space="0" w:color="FFFFFF"/>
+              <w:bottom w:val="single" w:sz="8" w:space="0" w:color="FFFFFF"/>
+              <w:right w:val="single" w:sz="8" w:space="0" w:color="FFFFFF"/>
+            </w:tcBorders>
+            <w:shd w:val="clear" w:color="auto" w:fill="C0C0C0"/>
+            <w:tcMar>
+              <w:left w:w="108" w:type="dxa"/>
+              <w:right w:w="108" w:type="dxa"/>
+            </w:tcMar>
+          </w:tcPr>
+          <w:p>
+            <w:pPr>
+              <w:spacing w:after="0" w:line="240" w:lineRule="auto"/>
+              <w:rPr>
+                <w:rFonts w:ascii="Calibri" w:eastAsia="Calibri" w:hAnsi="Calibri" w:cs="Calibri"/>
+                <w:lang w:val="en-US"/>
+              </w:rPr>
+            </w:pPr>
+            <w:r>
+              <w:rPr>
+                <w:rFonts w:ascii="Calibri" w:eastAsia="Calibri" w:hAnsi="Calibri" w:cs="Calibri"/>
+                <w:lang w:val="en-US"/>
+              </w:rPr>
+              <w:t>~1s</w:t>
+            </w:r>
+          </w:p>
+        </w:tc>
+        <w:tc>
+          <w:tcPr>
+            <w:tcW w:w="4220" w:type="dxa"/>
+            <w:tcBorders>
+              <w:top w:val="single" w:sz="8" w:space="0" w:color="FFFFFF"/>
+              <w:left w:val="single" w:sz="8" w:space="0" w:color="FFFFFF"/>
+              <w:bottom w:val="single" w:sz="8" w:space="0" w:color="FFFFFF"/>
+              <w:right w:val="single" w:sz="8" w:space="0" w:color="FFFFFF"/>
+            </w:tcBorders>
+            <w:shd w:val="clear" w:color="auto" w:fill="C0C0C0"/>
+            <w:tcMar>
+              <w:left w:w="108" w:type="dxa"/>
+              <w:right w:w="108" w:type="dxa"/>
+            </w:tcMar>
+          </w:tcPr>
+          <w:p>
+            <w:pPr>
+              <w:spacing w:after="0" w:line="240" w:lineRule="auto"/>
+              <w:rPr>
+                <w:rFonts w:ascii="Calibri" w:eastAsia="Calibri" w:hAnsi="Calibri" w:cs="Calibri"/>
+                <w:lang w:val="en-US"/>
+              </w:rPr>
+            </w:pPr>
+            <w:r>
+              <w:rPr>
+                <w:rFonts w:ascii="Calibri" w:eastAsia="Calibri" w:hAnsi="Calibri" w:cs="Calibri"/>
+                <w:lang w:val="en-US"/>
+              </w:rPr>
+              <w:t>~1s</w:t>
+            </w:r>
+          </w:p>
+        </w:tc>
+      </w:tr>
+      <w:tr>
+        <w:trPr>
+          <w:trHeight w:val="1"/>
+        </w:trPr>
+        <w:tc>
+          <w:tcPr>
+            <w:tcW w:w="1160" w:type="dxa"/>
+            <w:tcBorders>
+              <w:top w:val="single" w:sz="8" w:space="0" w:color="FFFFFF"/>
+              <w:left w:val="single" w:sz="8" w:space="0" w:color="FFFFFF"/>
+              <w:bottom w:val="single" w:sz="8" w:space="0" w:color="FFFFFF"/>
+              <w:right w:val="single" w:sz="8" w:space="0" w:color="FFFFFF"/>
+            </w:tcBorders>
+            <w:shd w:val="clear" w:color="auto" w:fill="C0C0C0"/>
+            <w:tcMar>
+              <w:left w:w="108" w:type="dxa"/>
+              <w:right w:w="108" w:type="dxa"/>
+            </w:tcMar>
+          </w:tcPr>
+          <w:p>
+            <w:pPr>
+              <w:spacing w:after="0" w:line="240" w:lineRule="auto"/>
+              <w:rPr>
+                <w:rFonts w:ascii="Calibri" w:eastAsia="Calibri" w:hAnsi="Calibri" w:cs="Calibri"/>
+              </w:rPr>
+            </w:pPr>
+            <w:r>
+              <w:rPr>
+                <w:rFonts w:ascii="Calibri" w:eastAsia="Calibri" w:hAnsi="Calibri" w:cs="Calibri"/>
+              </w:rPr>
+              <w:t>1000</w:t>
+            </w:r>
+          </w:p>
+        </w:tc>
+        <w:tc>
+          <w:tcPr>
+            <w:tcW w:w="3960" w:type="dxa"/>
+            <w:tcBorders>
+              <w:top w:val="single" w:sz="8" w:space="0" w:color="FFFFFF"/>
+              <w:left w:val="single" w:sz="8" w:space="0" w:color="FFFFFF"/>
+              <w:bottom w:val="single" w:sz="8" w:space="0" w:color="FFFFFF"/>
+              <w:right w:val="single" w:sz="8" w:space="0" w:color="FFFFFF"/>
+            </w:tcBorders>
+            <w:shd w:val="clear" w:color="auto" w:fill="C0C0C0"/>
+            <w:tcMar>
+              <w:left w:w="108" w:type="dxa"/>
+              <w:right w:w="108" w:type="dxa"/>
+            </w:tcMar>
+          </w:tcPr>
+          <w:p>
+            <w:pPr>
+              <w:spacing w:after="0" w:line="240" w:lineRule="auto"/>
+              <w:rPr>
+                <w:rFonts w:ascii="Calibri" w:eastAsia="Calibri" w:hAnsi="Calibri" w:cs="Calibri"/>
+                <w:lang w:val="en-US"/>
+              </w:rPr>
+            </w:pPr>
+            <w:r>
+              <w:rPr>
+                <w:rFonts w:ascii="Calibri" w:eastAsia="Calibri" w:hAnsi="Calibri" w:cs="Calibri"/>
+                <w:lang w:val="en-US"/>
+              </w:rPr>
+              <w:t>~4s</w:t>
+            </w:r>
+          </w:p>
+        </w:tc>
+        <w:tc>
+          <w:tcPr>
+            <w:tcW w:w="4220" w:type="dxa"/>
+            <w:tcBorders>
+              <w:top w:val="single" w:sz="8" w:space="0" w:color="FFFFFF"/>
+              <w:left w:val="single" w:sz="8" w:space="0" w:color="FFFFFF"/>
+              <w:bottom w:val="single" w:sz="8" w:space="0" w:color="FFFFFF"/>
+              <w:right w:val="single" w:sz="8" w:space="0" w:color="FFFFFF"/>
+            </w:tcBorders>
+            <w:shd w:val="clear" w:color="auto" w:fill="C0C0C0"/>
+            <w:tcMar>
+              <w:left w:w="108" w:type="dxa"/>
+              <w:right w:w="108" w:type="dxa"/>
+            </w:tcMar>
+          </w:tcPr>
+          <w:p>
+            <w:pPr>
+              <w:spacing w:after="0" w:line="240" w:lineRule="auto"/>
+              <w:rPr>
+                <w:rFonts w:ascii="Calibri" w:eastAsia="Calibri" w:hAnsi="Calibri" w:cs="Calibri"/>
+                <w:lang w:val="en-US"/>
+              </w:rPr>
+            </w:pPr>
+            <w:r>
+              <w:rPr>
+                <w:rFonts w:ascii="Calibri" w:eastAsia="Calibri" w:hAnsi="Calibri" w:cs="Calibri"/>
+                <w:lang w:val="en-US"/>
+              </w:rPr>
+              <w:t>~3s</w:t>
+            </w:r>
+          </w:p>
+        </w:tc>
+      </w:tr>
+      <w:tr>
+        <w:trPr>
+          <w:trHeight w:val="1"/>
+        </w:trPr>
+        <w:tc>
+          <w:tcPr>
+            <w:tcW w:w="1160" w:type="dxa"/>
+            <w:tcBorders>
+              <w:top w:val="single" w:sz="8" w:space="0" w:color="FFFFFF"/>
+              <w:left w:val="single" w:sz="8" w:space="0" w:color="FFFFFF"/>
+              <w:bottom w:val="single" w:sz="8" w:space="0" w:color="FFFFFF"/>
+              <w:right w:val="single" w:sz="8" w:space="0" w:color="FFFFFF"/>
+            </w:tcBorders>
+            <w:shd w:val="clear" w:color="auto" w:fill="C0C0C0"/>
+            <w:tcMar>
+              <w:left w:w="108" w:type="dxa"/>
+              <w:right w:w="108" w:type="dxa"/>
+            </w:tcMar>
+          </w:tcPr>
+          <w:p>
+            <w:pPr>
+              <w:spacing w:after="0" w:line="240" w:lineRule="auto"/>
+              <w:rPr>
+                <w:rFonts w:ascii="Calibri" w:eastAsia="Calibri" w:hAnsi="Calibri" w:cs="Calibri"/>
+              </w:rPr>
+            </w:pPr>
+            <w:r>
+              <w:rPr>
+                <w:rFonts w:ascii="Calibri" w:eastAsia="Calibri" w:hAnsi="Calibri" w:cs="Calibri"/>
+              </w:rPr>
+              <w:t>10000</w:t>
+            </w:r>
+          </w:p>
+        </w:tc>
+        <w:tc>
+          <w:tcPr>
+            <w:tcW w:w="3960" w:type="dxa"/>
+            <w:tcBorders>
+              <w:top w:val="single" w:sz="8" w:space="0" w:color="FFFFFF"/>
+              <w:left w:val="single" w:sz="8" w:space="0" w:color="FFFFFF"/>
+              <w:bottom w:val="single" w:sz="8" w:space="0" w:color="FFFFFF"/>
+              <w:right w:val="single" w:sz="8" w:space="0" w:color="FFFFFF"/>
+            </w:tcBorders>
+            <w:shd w:val="clear" w:color="auto" w:fill="C0C0C0"/>
+            <w:tcMar>
+              <w:left w:w="108" w:type="dxa"/>
+              <w:right w:w="108" w:type="dxa"/>
+            </w:tcMar>
+          </w:tcPr>
+          <w:p>
+            <w:pPr>
+              <w:spacing w:after="0" w:line="240" w:lineRule="auto"/>
+              <w:rPr>
+                <w:rFonts w:ascii="Calibri" w:eastAsia="Calibri" w:hAnsi="Calibri" w:cs="Calibri"/>
+                <w:lang w:val="en-US"/>
+              </w:rPr>
+            </w:pPr>
+            <w:r>
+              <w:rPr>
+                <w:rFonts w:ascii="Calibri" w:eastAsia="Calibri" w:hAnsi="Calibri" w:cs="Calibri"/>
+                <w:lang w:val="en-US"/>
+              </w:rPr>
+              <w:t>Rat lau</w:t>
+            </w:r>
+          </w:p>
+        </w:tc>
+        <w:tc>
+          <w:tcPr>
+            <w:tcW w:w="4220" w:type="dxa"/>
+            <w:tcBorders>
+              <w:top w:val="single" w:sz="8" w:space="0" w:color="FFFFFF"/>
+              <w:left w:val="single" w:sz="8" w:space="0" w:color="FFFFFF"/>
+              <w:bottom w:val="single" w:sz="8" w:space="0" w:color="FFFFFF"/>
+              <w:right w:val="single" w:sz="8" w:space="0" w:color="FFFFFF"/>
+            </w:tcBorders>
+            <w:shd w:val="clear" w:color="auto" w:fill="C0C0C0"/>
+            <w:tcMar>
+              <w:left w:w="108" w:type="dxa"/>
+              <w:right w:w="108" w:type="dxa"/>
+            </w:tcMar>
+          </w:tcPr>
+          <w:p>
+            <w:pPr>
+              <w:spacing w:after="0" w:line="240" w:lineRule="auto"/>
+              <w:rPr>
+                <w:rFonts w:ascii="Calibri" w:eastAsia="Calibri" w:hAnsi="Calibri" w:cs="Calibri"/>
+              </w:rPr>
+            </w:pPr>
+          </w:p>
+        </w:tc>
+      </w:tr>
+    </w:tbl>
+    <w:p>
+      <w:pPr>
+        <w:rPr>
+          <w:lang w:val="en-US"/>
+        </w:rPr>
+      </w:pPr>
+    </w:p>
+    <w:p>
+      <w:pPr>
+        <w:rPr>
+          <w:lang w:val="en-US"/>
+        </w:rPr>
+      </w:pPr>
+      <w:r>
+        <w:rPr>
+          <w:lang w:val="en-US"/>
+        </w:rPr>
+        <w:t>Q 2.2</w:t>
+      </w:r>
+    </w:p>
+    <w:p>
+      <w:pPr>
+        <w:rPr>
+          <w:lang w:val="en-US"/>
+        </w:rPr>
+      </w:pPr>
+      <w:r>
+        <w:rPr>
+          <w:lang w:val="en-US"/>
+        </w:rPr>
+        <w:t>Chương trình bị lỗi vì hai biến I, j không được sử dụng.</w:t>
+      </w:r>
+    </w:p>
+    <w:p>
+      <w:pPr>
+        <w:rPr>
+          <w:lang w:val="en-US"/>
+        </w:rPr>
+      </w:pPr>
+      <w:r>
+        <w:rPr>
+          <w:lang w:val="en-US"/>
+        </w:rPr>
+        <w:t>Khi ta sử dụng hai biến i, j cho các</w:t>
+      </w:r>
+      <w:r>
+        <w:rPr>
+          <w:lang w:val="en-US"/>
+        </w:rPr>
+        <w:t xml:space="preserve"> giá trị ta được kết quả chương trình:</w:t>
+      </w:r>
+    </w:p>
+    <w:p>
+      <w:pPr>
+        <w:rPr>
+          <w:lang w:val="en-US"/>
+        </w:rPr>
+      </w:pPr>
+      <w:r>
+        <w:drawing>
+          <wp:inline distT="0" distB="0" distL="0" distR="0" wp14:anchorId="1745B179" wp14:editId="3F1C9FA6">
+            <wp:extent cx="3638550" cy="1743075"/>
+            <wp:effectExtent l="0" t="0" r="0" b="9525"/>
+            <wp:docPr id="1" name="Picture 1"/>
+            <wp:cNvGraphicFramePr>
+              <a:graphicFrameLocks xmlns:a="http://schemas.openxmlformats.org/drawingml/2006/main" noChangeAspect="1"/>
+            </wp:cNvGraphicFramePr>
+            <a:graphic xmlns:a="http://schemas.openxmlformats.org/drawingml/2006/main">
+              <a:graphicData uri="http://schemas.openxmlformats.org/drawingml/2006/picture">
+                <pic:pic xmlns:pic="http://schemas.openxmlformats.org/drawingml/2006/picture">
+                  <pic:nvPicPr>
+                    <pic:cNvPr id="0" name="Picture 1"/>
+                    <pic:cNvPicPr>
+                      <a:picLocks noChangeAspect="1" noChangeArrowheads="1"/>
+                    </pic:cNvPicPr>
+                  </pic:nvPicPr>
+                  <pic:blipFill>
+                    <a:blip r:embed="rId4">
+                      <a:extLst>
+                        <a:ext uri="{28A0092B-C50C-407E-A947-70E740481C1C}">
+                          <a14:useLocalDpi xmlns:a14="http://schemas.microsoft.com/office/drawing/2010/main" val="0"/>
+                        </a:ext>
+                      </a:extLst>
+                    </a:blip>
+                    <a:srcRect/>
+                    <a:stretch>
+                      <a:fillRect/>
+                    </a:stretch>
+                  </pic:blipFill>
+                  <pic:spPr bwMode="auto">
+                    <a:xfrm>
+                      <a:off x="0" y="0"/>
+                      <a:ext cx="3638550" cy="1743075"/>
+                    </a:xfrm>
+                    <a:prstGeom prst="rect">
+                      <a:avLst/>
+                    </a:prstGeom>
+                    <a:noFill/>
+                    <a:ln>
+                      <a:noFill/>
+                    </a:ln>
+                  </pic:spPr>
+                </pic:pic>
+              </a:graphicData>
+            </a:graphic>
+          </wp:inline>
+        </w:drawing>
+      </w:r>
+    </w:p>
+    <w:p>
+      <w:pPr>
+        <w:rPr>
+          <w:lang w:val="en-US"/>
+        </w:rPr>
+      </w:pPr>
+      <w:r>
+        <w:rPr>
+          <w:lang w:val="en-US"/>
+        </w:rPr>
+        <w:t>Khi giá trị của bi</w:t>
+      </w:r>
+      <w:r>
+        <w:rPr>
+          <w:lang w:val="en-US"/>
+        </w:rPr>
+        <w:t>ến i được cho vào hàm calculate</w:t>
+      </w:r>
+    </w:p>
+    <w:p>
+      <w:pPr>
+        <w:rPr>
+          <w:lang w:val="en-US"/>
+        </w:rPr>
+      </w:pPr>
+      <w:r>
+        <w:rPr>
+          <w:lang w:val="en-US"/>
+        </w:rPr>
+        <w:t xml:space="preserve">Biến value = 0 khi </w:t>
+      </w:r>
+      <w:r>
+        <w:rPr>
+          <w:lang w:val="en-US"/>
+        </w:rPr>
+        <w:t>không có giá trị gán vào</w:t>
+      </w:r>
+    </w:p>
+    <w:p>
+      <w:pPr>
+        <w:rPr>
+          <w:lang w:val="en-US"/>
+        </w:rPr>
+      </w:pPr>
+      <w:r>
+        <w:rPr>
+          <w:lang w:val="en-US"/>
+        </w:rPr>
+        <w:t>Biến count = 10 vẫn có giá trị gán vào ban đầu</w:t>
+      </w:r>
+    </w:p>
+    <w:p>
+      <w:pPr>
+        <w:rPr>
+          <w:lang w:val="en-US"/>
+        </w:rPr>
+      </w:pPr>
+      <w:r>
+        <w:rPr>
+          <w:lang w:val="en-US"/>
+        </w:rPr>
+        <w:t>Khi giá trị của bi</w:t>
+      </w:r>
+      <w:r>
+        <w:rPr>
+          <w:lang w:val="en-US"/>
+        </w:rPr>
+        <w:t xml:space="preserve">ến </w:t>
+      </w:r>
+      <w:r>
+        <w:rPr>
+          <w:lang w:val="en-US"/>
+        </w:rPr>
+        <w:t>j</w:t>
+      </w:r>
+      <w:r>
+        <w:rPr>
+          <w:lang w:val="en-US"/>
+        </w:rPr>
+        <w:t xml:space="preserve"> được cho vào hàm calculate</w:t>
+      </w:r>
+    </w:p>
+    <w:p>
+      <w:pPr>
+        <w:rPr>
+          <w:lang w:val="en-US"/>
+        </w:rPr>
+      </w:pPr>
+      <w:r>
+        <w:rPr>
+          <w:lang w:val="en-US"/>
+        </w:rPr>
+        <w:t xml:space="preserve">Biến value = </w:t>
+      </w:r>
+      <w:r>
+        <w:rPr>
+          <w:lang w:val="en-US"/>
+        </w:rPr>
+        <w:t>i</w:t>
+      </w:r>
+      <w:r>
+        <w:rPr>
+          <w:lang w:val="en-US"/>
+        </w:rPr>
+        <w:t xml:space="preserve"> </w:t>
+      </w:r>
+      <w:r>
+        <w:rPr>
+          <w:lang w:val="en-US"/>
+        </w:rPr>
+        <w:t>là giá tr</w:t>
+      </w:r>
+      <w:r>
+        <w:rPr>
+          <w:lang w:val="en-US"/>
+        </w:rPr>
+        <w:t>ị của i lúc trước trong hàm calculate</w:t>
+      </w:r>
+    </w:p>
+    <w:p>
+      <w:pPr>
+        <w:rPr>
+          <w:lang w:val="en-US"/>
+        </w:rPr>
+      </w:pPr>
+      <w:r>
+        <w:rPr>
+          <w:lang w:val="en-US"/>
+        </w:rPr>
+        <w:t xml:space="preserve">Biến count = </w:t>
+      </w:r>
+      <w:r>
+        <w:rPr>
+          <w:lang w:val="en-US"/>
+        </w:rPr>
+        <w:t>count++ = 11</w:t>
+      </w:r>
+      <w:r>
+        <w:rPr>
+          <w:lang w:val="en-US"/>
+        </w:rPr>
+        <w:t xml:space="preserve"> </w:t>
+      </w:r>
+      <w:r>
+        <w:rPr>
+          <w:lang w:val="en-US"/>
+        </w:rPr>
+        <w:t>sau khi thực hiện hàm printf</w:t>
+      </w:r>
+    </w:p>
+    <w:p>
+      <w:pPr>
+        <w:rPr>
+          <w:lang w:val="en-US"/>
+        </w:rPr>
+      </w:pPr>
+      <w:r>
+        <w:rPr>
+          <w:lang w:val="en-US"/>
+        </w:rPr>
+        <w:t>Q 2.3</w:t>
+      </w:r>
+    </w:p>
+    <w:p>
+      <w:pPr>
+        <w:rPr>
+          <w:lang w:val="en-US"/>
+        </w:rPr>
+      </w:pPr>
+      <w:r>
+        <w:rPr>
+          <w:lang w:val="en-US"/>
+        </w:rPr>
+        <w:t xml:space="preserve">Đối </w:t>
+      </w:r>
+      <w:r>
+        <w:rPr>
+          <w:lang w:val="en-US"/>
+        </w:rPr>
+        <w:t>với biến đếm toàn cục:</w:t>
+      </w:r>
+    </w:p>
+    <w:p>
+      <w:pPr>
+        <w:ind w:firstLine="720"/>
+        <w:rPr>
+          <w:lang w:val="en-US"/>
+        </w:rPr>
+      </w:pPr>
+      <w:r>
+        <w:rPr>
+          <w:lang w:val="en-US"/>
+        </w:rPr>
+        <w:t>Sẽ khai báo mơ hồ, không chạy được chương trình</w:t>
+      </w:r>
+    </w:p>
+    <w:p>
+      <w:pPr>
+        <w:rPr>
+          <w:lang w:val="en-US"/>
+        </w:rPr>
+      </w:pPr>
+      <w:r>
+        <w:rPr>
+          <w:lang w:val="en-US"/>
+        </w:rPr>
+        <w:lastRenderedPageBreak/>
+        <w:t>Đối với biến đếm tĩnh ngoài hàm:</w:t>
+      </w:r>
+    </w:p>
+    <w:p>
+      <w:pPr>
+        <w:ind w:firstLine="720"/>
+        <w:rPr>
+          <w:lang w:val="en-US"/>
+        </w:rPr>
+      </w:pPr>
+      <w:r>
+        <w:rPr>
+          <w:lang w:val="en-US"/>
+        </w:rPr>
+        <w:t>Sẽ khai báo mơ hồ, không chạy được chương trình</w:t>
+      </w:r>
+    </w:p>
+    <w:p>
+      <w:pPr>
+        <w:rPr>
+          <w:lang w:val="en-US"/>
+        </w:rPr>
+      </w:pPr>
+      <w:r>
+        <w:rPr>
+          <w:lang w:val="en-US"/>
+        </w:rPr>
+        <w:t xml:space="preserve">Đối với biến đếm tĩnh </w:t>
+      </w:r>
+      <w:r>
+        <w:rPr>
+          <w:lang w:val="en-US"/>
+        </w:rPr>
+        <w:t>trong</w:t>
+      </w:r>
+      <w:r>
+        <w:rPr>
+          <w:lang w:val="en-US"/>
+        </w:rPr>
+        <w:t xml:space="preserve"> hàm:</w:t>
+      </w:r>
+    </w:p>
+    <w:p>
+      <w:pPr>
+        <w:rPr>
+          <w:lang w:val="en-US"/>
+        </w:rPr>
+      </w:pPr>
+      <w:r>
+        <w:rPr>
+          <w:lang w:val="en-US"/>
+        </w:rPr>
+        <w:tab/>
+        <w:t>Chương trình chạy bình thường với biến đếm tĩnh trong hàm</w:t>
+      </w:r>
+    </w:p>
+    <w:p>
+      <w:pPr>
+        <w:rPr>
+          <w:lang w:val="en-US"/>
+        </w:rPr>
+      </w:pPr>
+      <w:r>
+        <w:rPr>
+          <w:lang w:val="en-US"/>
+        </w:rPr>
+        <w:t>Q 2.4</w:t>
       </w:r>
     </w:p>
     <w:p>
@@ -48,7 +1461,7 @@
 </file>
 
 <file path=word/styles.xml><?xml version="1.0" encoding="utf-8"?>
-<w:styles xmlns:mc="http://schemas.openxmlformats.org/markup-compatibility/2006" xmlns:r="http://schemas.openxmlformats.org/officeDocument/2006/relationships" xmlns:w="http://schemas.openxmlformats.org/wordprocessingml/2006/main" xmlns:w14="http://schemas.microsoft.com/office/word/2010/wordml" xmlns:w15="http://schemas.microsoft.com/office/word/2012/wordml" xmlns:w16se="http://schemas.microsoft.com/office/word/2015/wordml/symex" mc:Ignorable="w14 w15 w16se">
+<w:styles xmlns:mc="http://schemas.openxmlformats.org/markup-compatibility/2006" xmlns:r="http://schemas.openxmlformats.org/officeDocument/2006/relationships" xmlns:w="http://schemas.openxmlformats.org/wordprocessingml/2006/main" xmlns:w14="http://schemas.microsoft.com/office/word/2010/wordml" xmlns:w15="http://schemas.microsoft.com/office/word/2012/wordml" xmlns:w16cid="http://schemas.microsoft.com/office/word/2016/wordml/cid" xmlns:w16se="http://schemas.microsoft.com/office/word/2015/wordml/symex" mc:Ignorable="w14 w15 w16se w16cid">
   <w:docDefaults>
     <w:rPrDefault>
       <w:rPr>
@@ -64,7 +1477,7 @@
       </w:pPr>
     </w:pPrDefault>
   </w:docDefaults>
-  <w:latentStyles w:defLockedState="0" w:defUIPriority="99" w:defSemiHidden="0" w:defUnhideWhenUsed="0" w:defQFormat="0" w:count="371">
+  <w:latentStyles w:defLockedState="0" w:defUIPriority="99" w:defSemiHidden="0" w:defUnhideWhenUsed="0" w:defQFormat="0" w:count="375">
     <w:lsdException w:name="Normal" w:uiPriority="0" w:qFormat="1"/>
     <w:lsdException w:name="heading 1" w:uiPriority="9" w:qFormat="1"/>
     <w:lsdException w:name="heading 2" w:semiHidden="1" w:uiPriority="9" w:unhideWhenUsed="1" w:qFormat="1"/>
@@ -170,7 +1583,6 @@
     <w:lsdException w:name="HTML Sample" w:semiHidden="1" w:unhideWhenUsed="1"/>
     <w:lsdException w:name="HTML Typewriter" w:semiHidden="1" w:unhideWhenUsed="1"/>
     <w:lsdException w:name="HTML Variable" w:semiHidden="1" w:unhideWhenUsed="1"/>
-    <w:lsdException w:name="Normal Table" w:semiHidden="1" w:unhideWhenUsed="1"/>
     <w:lsdException w:name="annotation subject" w:semiHidden="1" w:unhideWhenUsed="1"/>
     <w:lsdException w:name="No List" w:semiHidden="1" w:unhideWhenUsed="1"/>
     <w:lsdException w:name="Outline List 1" w:semiHidden="1" w:unhideWhenUsed="1"/>
@@ -214,10 +1626,8 @@
     <w:lsdException w:name="Table Elegant" w:semiHidden="1" w:unhideWhenUsed="1"/>
     <w:lsdException w:name="Table Professional" w:semiHidden="1" w:unhideWhenUsed="1"/>
     <w:lsdException w:name="Table Subtle 1" w:semiHidden="1" w:unhideWhenUsed="1"/>
-    <w:lsdException w:name="Table Subtle 2" w:semiHidden="1" w:unhideWhenUsed="1"/>
     <w:lsdException w:name="Table Web 1" w:semiHidden="1" w:unhideWhenUsed="1"/>
     <w:lsdException w:name="Table Web 2" w:semiHidden="1" w:unhideWhenUsed="1"/>
-    <w:lsdException w:name="Table Web 3" w:semiHidden="1" w:unhideWhenUsed="1"/>
     <w:lsdException w:name="Balloon Text" w:semiHidden="1" w:unhideWhenUsed="1"/>
     <w:lsdException w:name="Table Grid" w:uiPriority="39"/>
     <w:lsdException w:name="Table Theme" w:semiHidden="1" w:unhideWhenUsed="1"/>
@@ -436,8 +1846,12 @@
     <w:lsdException w:name="List Table 5 Dark Accent 6" w:uiPriority="50"/>
     <w:lsdException w:name="List Table 6 Colorful Accent 6" w:uiPriority="51"/>
     <w:lsdException w:name="List Table 7 Colorful Accent 6" w:uiPriority="52"/>
+    <w:lsdException w:name="Mention" w:semiHidden="1" w:unhideWhenUsed="1"/>
+    <w:lsdException w:name="Smart Hyperlink" w:semiHidden="1" w:unhideWhenUsed="1"/>
+    <w:lsdException w:name="Hashtag" w:semiHidden="1" w:unhideWhenUsed="1"/>
+    <w:lsdException w:name="Unresolved Mention" w:semiHidden="1" w:unhideWhenUsed="1"/>
   </w:latentStyles>
-  <w:style w:type="paragraph" w:default="1" w:styleId="Binhthng">
+  <w:style w:type="paragraph" w:default="1" w:styleId="Normal">
     <w:name w:val="Normal"/>
     <w:qFormat/>
     <w:rPr>
@@ -445,13 +1859,13 @@
       <w:lang w:val="vi-VN"/>
     </w:rPr>
   </w:style>
-  <w:style w:type="character" w:default="1" w:styleId="Phngmcinhcuaoanvn">
+  <w:style w:type="character" w:default="1" w:styleId="DefaultParagraphFont">
     <w:name w:val="Default Paragraph Font"/>
     <w:uiPriority w:val="1"/>
     <w:semiHidden/>
     <w:unhideWhenUsed/>
   </w:style>
-  <w:style w:type="table" w:default="1" w:styleId="BangThngthng">
+  <w:style w:type="table" w:default="1" w:styleId="TableNormal">
     <w:name w:val="Normal Table"/>
     <w:uiPriority w:val="99"/>
     <w:semiHidden/>
@@ -466,7 +1880,7 @@
       </w:tblCellMar>
     </w:tblPr>
   </w:style>
-  <w:style w:type="numbering" w:default="1" w:styleId="Khngco">
+  <w:style w:type="numbering" w:default="1" w:styleId="NoList">
     <w:name w:val="No List"/>
     <w:uiPriority w:val="99"/>
     <w:semiHidden/>

</xml_diff>